<commit_message>
postgress database and some entity change
</commit_message>
<xml_diff>
--- a/postgress/DB_migration.docx
+++ b/postgress/DB_migration.docx
@@ -64,6 +64,250 @@
           <w:lang w:val="en-US"/>
         </w:rPr>
       </w:pPr>
+      <w:proofErr w:type="spellStart"/>
+      <w:r>
+        <w:rPr>
+          <w:lang w:val="en-US"/>
+        </w:rPr>
+        <w:t>password_history</w:t>
+      </w:r>
+      <w:proofErr w:type="spellEnd"/>
+      <w:r>
+        <w:rPr>
+          <w:lang w:val="en-US"/>
+        </w:rPr>
+        <w:t xml:space="preserve"> </w:t>
+      </w:r>
+      <w:r>
+        <w:rPr>
+          <w:lang w:val="en-US"/>
+        </w:rPr>
+        <w:sym w:font="Wingdings" w:char="F0E0"/>
+      </w:r>
+      <w:r>
+        <w:rPr>
+          <w:lang w:val="en-US"/>
+        </w:rPr>
+        <w:t xml:space="preserve"> </w:t>
+      </w:r>
+      <w:proofErr w:type="spellStart"/>
+      <w:r>
+        <w:rPr>
+          <w:lang w:val="en-US"/>
+        </w:rPr>
+        <w:t>password_history</w:t>
+      </w:r>
+      <w:proofErr w:type="spellEnd"/>
+    </w:p>
+    <w:p>
+      <w:pPr>
+        <w:pStyle w:val="ListParagraph"/>
+        <w:numPr>
+          <w:ilvl w:val="0"/>
+          <w:numId w:val="3"/>
+        </w:numPr>
+        <w:rPr>
+          <w:lang w:val="en-US"/>
+        </w:rPr>
+      </w:pPr>
+      <w:r>
+        <w:rPr>
+          <w:lang w:val="en-US"/>
+        </w:rPr>
+        <w:t xml:space="preserve">Area </w:t>
+      </w:r>
+      <w:r>
+        <w:rPr>
+          <w:lang w:val="en-US"/>
+        </w:rPr>
+        <w:sym w:font="Wingdings" w:char="F0E0"/>
+      </w:r>
+      <w:proofErr w:type="spellStart"/>
+      <w:r>
+        <w:rPr>
+          <w:lang w:val="en-US"/>
+        </w:rPr>
+        <w:t>Area</w:t>
+      </w:r>
+      <w:proofErr w:type="spellEnd"/>
+    </w:p>
+    <w:p>
+      <w:pPr>
+        <w:pStyle w:val="ListParagraph"/>
+        <w:numPr>
+          <w:ilvl w:val="0"/>
+          <w:numId w:val="3"/>
+        </w:numPr>
+        <w:rPr>
+          <w:lang w:val="en-US"/>
+        </w:rPr>
+      </w:pPr>
+      <w:proofErr w:type="spellStart"/>
+      <w:r>
+        <w:rPr>
+          <w:lang w:val="en-US"/>
+        </w:rPr>
+        <w:t>Adress</w:t>
+      </w:r>
+      <w:proofErr w:type="spellEnd"/>
+      <w:r>
+        <w:rPr>
+          <w:lang w:val="en-US"/>
+        </w:rPr>
+        <w:t xml:space="preserve"> </w:t>
+      </w:r>
+      <w:r>
+        <w:rPr>
+          <w:lang w:val="en-US"/>
+        </w:rPr>
+        <w:sym w:font="Wingdings" w:char="F0E0"/>
+      </w:r>
+      <w:r>
+        <w:rPr>
+          <w:lang w:val="en-US"/>
+        </w:rPr>
+        <w:t xml:space="preserve"> </w:t>
+      </w:r>
+      <w:proofErr w:type="spellStart"/>
+      <w:r>
+        <w:rPr>
+          <w:lang w:val="en-US"/>
+        </w:rPr>
+        <w:t>Adress</w:t>
+      </w:r>
+      <w:proofErr w:type="spellEnd"/>
+    </w:p>
+    <w:p>
+      <w:pPr>
+        <w:pStyle w:val="ListParagraph"/>
+        <w:numPr>
+          <w:ilvl w:val="0"/>
+          <w:numId w:val="3"/>
+        </w:numPr>
+        <w:rPr>
+          <w:lang w:val="en-US"/>
+        </w:rPr>
+      </w:pPr>
+      <w:proofErr w:type="spellStart"/>
+      <w:r>
+        <w:rPr>
+          <w:lang w:val="en-US"/>
+        </w:rPr>
+        <w:t>Data_status</w:t>
+      </w:r>
+      <w:proofErr w:type="spellEnd"/>
+      <w:r>
+        <w:rPr>
+          <w:lang w:val="en-US"/>
+        </w:rPr>
+        <w:t xml:space="preserve"> </w:t>
+      </w:r>
+      <w:r>
+        <w:rPr>
+          <w:lang w:val="en-US"/>
+        </w:rPr>
+        <w:sym w:font="Wingdings" w:char="F0E0"/>
+      </w:r>
+      <w:r>
+        <w:rPr>
+          <w:lang w:val="en-US"/>
+        </w:rPr>
+        <w:t xml:space="preserve"> </w:t>
+      </w:r>
+      <w:proofErr w:type="spellStart"/>
+      <w:r>
+        <w:rPr>
+          <w:lang w:val="en-US"/>
+        </w:rPr>
+        <w:t>Data_status</w:t>
+      </w:r>
+      <w:proofErr w:type="spellEnd"/>
+    </w:p>
+    <w:p>
+      <w:pPr>
+        <w:pStyle w:val="ListParagraph"/>
+        <w:numPr>
+          <w:ilvl w:val="0"/>
+          <w:numId w:val="3"/>
+        </w:numPr>
+        <w:rPr>
+          <w:lang w:val="en-US"/>
+        </w:rPr>
+      </w:pPr>
+      <w:r>
+        <w:rPr>
+          <w:lang w:val="en-US"/>
+        </w:rPr>
+        <w:t xml:space="preserve">Email </w:t>
+      </w:r>
+      <w:r>
+        <w:rPr>
+          <w:lang w:val="en-US"/>
+        </w:rPr>
+        <w:sym w:font="Wingdings" w:char="F0E0"/>
+      </w:r>
+      <w:r>
+        <w:rPr>
+          <w:lang w:val="en-US"/>
+        </w:rPr>
+        <w:t xml:space="preserve"> </w:t>
+      </w:r>
+      <w:proofErr w:type="spellStart"/>
+      <w:r>
+        <w:rPr>
+          <w:lang w:val="en-US"/>
+        </w:rPr>
+        <w:t>Email</w:t>
+      </w:r>
+      <w:proofErr w:type="spellEnd"/>
+    </w:p>
+    <w:p>
+      <w:pPr>
+        <w:pStyle w:val="ListParagraph"/>
+        <w:numPr>
+          <w:ilvl w:val="0"/>
+          <w:numId w:val="3"/>
+        </w:numPr>
+        <w:rPr>
+          <w:lang w:val="en-US"/>
+        </w:rPr>
+      </w:pPr>
+      <w:r>
+        <w:rPr>
+          <w:lang w:val="en-US"/>
+        </w:rPr>
+        <w:t>T</w:t>
+      </w:r>
+      <w:r>
+        <w:rPr>
+          <w:lang w:val="en-US"/>
+        </w:rPr>
+        <w:t>elephones</w:t>
+      </w:r>
+      <w:r>
+        <w:rPr>
+          <w:lang w:val="en-US"/>
+        </w:rPr>
+        <w:t xml:space="preserve"> </w:t>
+      </w:r>
+      <w:r>
+        <w:rPr>
+          <w:lang w:val="en-US"/>
+        </w:rPr>
+        <w:sym w:font="Wingdings" w:char="F0E0"/>
+      </w:r>
+      <w:r>
+        <w:rPr>
+          <w:lang w:val="en-US"/>
+        </w:rPr>
+        <w:t xml:space="preserve"> </w:t>
+      </w:r>
+      <w:r>
+        <w:rPr>
+          <w:lang w:val="en-US"/>
+        </w:rPr>
+        <w:t>telephones</w:t>
+      </w:r>
     </w:p>
     <w:sectPr>
       <w:pgSz w:w="11900" w:h="16840"/>

</xml_diff>